<commit_message>
Update Colorized Format JSEN.docx
</commit_message>
<xml_diff>
--- a/REVIEW PAPER/Colorized Format JSEN.docx
+++ b/REVIEW PAPER/Colorized Format JSEN.docx
@@ -440,10 +440,40 @@
         <w:t xml:space="preserve"> </w:t>
       </w:r>
       <w:r>
-        <w:t xml:space="preserve">Interventions for ASD encompass a spectrum of approaches including rehabilitation training, medication therapy, and psychological treatment. Notably, rehabilitation training, such as applied behavior analysis (ABA) [1], sensory integration therapy [2], communication intervention [3], and Treatment and Education of Autistic and Related Communication Handicapped Children (TEACCH) [4], are widely recognized </w:t>
-      </w:r>
-      <w:r>
-        <w:t>for their effectiveness in ameliorating core symptoms of ASD and enhancing overall quality of life.</w:t>
+        <w:t>Interventions for ASD encompass a spectrum of approaches including rehabilitation training, medication therapy, and psychological treatment. Notably, rehabilitation training, such as applied behavior analysis (ABA) [1], sensory integration therapy [2], communication intervention [3],</w:t>
+      </w:r>
+      <w:r>
+        <w:t xml:space="preserve"> and</w:t>
+      </w:r>
+      <w:r>
+        <w:t xml:space="preserve"> </w:t>
+      </w:r>
+      <w:r>
+        <w:t>TEACCH</w:t>
+      </w:r>
+      <w:r>
+        <w:t xml:space="preserve"> </w:t>
+      </w:r>
+      <w:r>
+        <w:t xml:space="preserve"> </w:t>
+      </w:r>
+      <w:r>
+        <w:t>(</w:t>
+      </w:r>
+      <w:r>
+        <w:t>Treatment and Education of Autistic and Related Communication Handicapped Children</w:t>
+      </w:r>
+      <w:r>
+        <w:t>) [4],</w:t>
+      </w:r>
+      <w:r>
+        <w:t xml:space="preserve"> </w:t>
+      </w:r>
+      <w:r>
+        <w:t xml:space="preserve">are widely </w:t>
+      </w:r>
+      <w:r>
+        <w:t>acknowledged for their efficacy in alleviating core symptoms of ASD and improving overall quality of life.</w:t>
       </w:r>
     </w:p>
     <w:p>
@@ -694,23 +724,7 @@
         <w:t>2</w:t>
       </w:r>
       <w:r>
-        <w:t>” or “</w:t>
-      </w:r>
-      <w:proofErr w:type="spellStart"/>
-      <w:r>
-        <w:t>webers</w:t>
-      </w:r>
-      <w:proofErr w:type="spellEnd"/>
-      <w:r>
-        <w:t xml:space="preserve"> per square meter,” not “</w:t>
-      </w:r>
-      <w:proofErr w:type="spellStart"/>
-      <w:r>
-        <w:t>webers</w:t>
-      </w:r>
-      <w:proofErr w:type="spellEnd"/>
-      <w:r>
-        <w:t>/m</w:t>
+        <w:t>” or “webers per square meter,” not “webers/m</w:t>
       </w:r>
       <w:r>
         <w:rPr>
@@ -769,7 +783,6 @@
       <w:r>
         <w:t xml:space="preserve"> use either the Microsoft Equation Editor or the </w:t>
       </w:r>
-      <w:proofErr w:type="spellStart"/>
       <w:r>
         <w:rPr>
           <w:i/>
@@ -777,7 +790,6 @@
         </w:rPr>
         <w:t>MathType</w:t>
       </w:r>
-      <w:proofErr w:type="spellEnd"/>
       <w:r>
         <w:t xml:space="preserve"> add-on (http://www.mathtype.com) for equations in your paper (Insert | Object | Create New | Microsoft Equation </w:t>
       </w:r>
@@ -789,15 +801,7 @@
         <w:t>or</w:t>
       </w:r>
       <w:r>
-        <w:t xml:space="preserve"> </w:t>
-      </w:r>
-      <w:proofErr w:type="spellStart"/>
-      <w:r>
-        <w:t>MathType</w:t>
-      </w:r>
-      <w:proofErr w:type="spellEnd"/>
-      <w:r>
-        <w:t xml:space="preserve"> Equation). “Float over text” should </w:t>
+        <w:t xml:space="preserve"> MathType Equation). “Float over text” should </w:t>
       </w:r>
       <w:r>
         <w:rPr>
@@ -823,15 +827,7 @@
         <w:pStyle w:val="PARAIndent"/>
       </w:pPr>
       <w:r>
-        <w:t xml:space="preserve">Number equations consecutively with equation numbers in parentheses flush with the right margin, as in (1). First use the equation editor to create the equation. Then select the “Equation” markup style. Press the tab key and write the equation number in parentheses. To make your equations more compact, you may use the solidus </w:t>
-      </w:r>
-      <w:proofErr w:type="gramStart"/>
-      <w:r>
-        <w:t>( /</w:t>
-      </w:r>
-      <w:proofErr w:type="gramEnd"/>
-      <w:r>
-        <w:t xml:space="preserve"> ), the exp function, or appropriate exponents. Use parentheses to avoid ambiguities in denominators. Punctuate equations when they are part of a sentence, as in</w:t>
+        <w:t>Number equations consecutively with equation numbers in parentheses flush with the right margin, as in (1). First use the equation editor to create the equation. Then select the “Equation” markup style. Press the tab key and write the equation number in parentheses. To make your equations more compact, you may use the solidus ( / ), the exp function, or appropriate exponents. Use parentheses to avoid ambiguities in denominators. Punctuate equations when they are part of a sentence, as in</w:t>
       </w:r>
     </w:p>
     <w:p>
@@ -876,21 +872,7 @@
         <w:rPr>
           <w:rStyle w:val="PARAIndentChar"/>
         </w:rPr>
-        <w:t xml:space="preserve">Be sure that the symbols in your equation have been defined before the equation appears or immediately following. Italicize symbols (T might refer to temperature, but T is the unit tesla). Refer to “(1),” not “Eq. (1)” or “equation (1),” except at the beginning of a sentence: “Equation (1) is </w:t>
-      </w:r>
-      <w:proofErr w:type="gramStart"/>
-      <w:r>
-        <w:rPr>
-          <w:rStyle w:val="PARAIndentChar"/>
-        </w:rPr>
-        <w:t>... .</w:t>
-      </w:r>
-      <w:proofErr w:type="gramEnd"/>
-      <w:r>
-        <w:rPr>
-          <w:rStyle w:val="PARAIndentChar"/>
-        </w:rPr>
-        <w:t>”</w:t>
+        <w:t>Be sure that the symbols in your equation have been defined before the equation appears or immediately following. Italicize symbols (T might refer to temperature, but T is the unit tesla). Refer to “(1),” not “Eq. (1)” or “equation (1),” except at the beginning of a sentence: “Equation (1) is ... .”</w:t>
       </w:r>
     </w:p>
     <w:p>
@@ -941,15 +923,7 @@
         <w:t>2</w:t>
       </w:r>
       <w:r>
-        <w:t xml:space="preserve">).” An exception is when English units are used as identifiers in trade, such as “3½-in disk drive.” Avoid combining SI and CGS units, such as current in amperes and magnetic field in </w:t>
-      </w:r>
-      <w:proofErr w:type="spellStart"/>
-      <w:r>
-        <w:t>oersteds</w:t>
-      </w:r>
-      <w:proofErr w:type="spellEnd"/>
-      <w:r>
-        <w:t>. This often leads to confusion because equations do not balance dimensionally. If you must use mixed units, clearly state the units for each quantity in an equation.</w:t>
+        <w:t>).” An exception is when English units are used as identifiers in trade, such as “3½-in disk drive.” Avoid combining SI and CGS units, such as current in amperes and magnetic field in oersteds. This often leads to confusion because equations do not balance dimensionally. If you must use mixed units, clearly state the units for each quantity in an equation.</w:t>
       </w:r>
     </w:p>
     <w:p>
@@ -1051,31 +1025,7 @@
         <w:t>0</w:t>
       </w:r>
       <w:r>
-        <w:t xml:space="preserve"> is zero, not a lowercase letter “o.” The term for residual magnetization is “remanence”; the adjective is “remanent”; do not write “</w:t>
-      </w:r>
-      <w:proofErr w:type="spellStart"/>
-      <w:r>
-        <w:t>remnance</w:t>
-      </w:r>
-      <w:proofErr w:type="spellEnd"/>
-      <w:r>
-        <w:t xml:space="preserve">” or “remnant.” Use the word “micrometer” instead of “micron.” A graph within a graph is an “inset,” not an “insert.” The word “alternatively” is preferred to the word “alternately” (unless you really mean something that alternates). Use the word “whereas” instead of “while” (unless you are referring to simultaneous events). Do not use the word “essentially” to mean “approximately” or “effectively.” Do not use the word “issue” as a euphemism for “problem.” When compositions are not specified, separate chemical symbols by </w:t>
-      </w:r>
-      <w:proofErr w:type="spellStart"/>
-      <w:r>
-        <w:t>en</w:t>
-      </w:r>
-      <w:proofErr w:type="spellEnd"/>
-      <w:r>
-        <w:t>-dashes; for example, “</w:t>
-      </w:r>
-      <w:proofErr w:type="spellStart"/>
-      <w:r>
-        <w:t>NiMn</w:t>
-      </w:r>
-      <w:proofErr w:type="spellEnd"/>
-      <w:r>
-        <w:t>” indicates the intermetallic compound Ni</w:t>
+        <w:t xml:space="preserve"> is zero, not a lowercase letter “o.” The term for residual magnetization is “remanence”; the adjective is “remanent”; do not write “remnance” or “remnant.” Use the word “micrometer” instead of “micron.” A graph within a graph is an “inset,” not an “insert.” The word “alternatively” is preferred to the word “alternately” (unless you really mean something that alternates). Use the word “whereas” instead of “while” (unless you are referring to simultaneous events). Do not use the word “essentially” to mean “approximately” or “effectively.” Do not use the word “issue” as a euphemism for “problem.” When compositions are not specified, separate chemical symbols by en-dashes; for example, “NiMn” indicates the intermetallic compound Ni</w:t>
       </w:r>
       <w:r>
         <w:rPr>
@@ -1119,15 +1069,7 @@
         <w:pStyle w:val="PARAIndent"/>
       </w:pPr>
       <w:r>
-        <w:t xml:space="preserve">Be aware of the different meanings of the </w:t>
-      </w:r>
-      <w:proofErr w:type="gramStart"/>
-      <w:r>
-        <w:t>homophones</w:t>
-      </w:r>
-      <w:proofErr w:type="gramEnd"/>
-      <w:r>
-        <w:t xml:space="preserve"> “affect” (usually a verb) and “effect” (usually a noun), “complement” and “compliment,” “discreet” and “discrete,” “principal” (e.g., “principal investigator”) and “principle” (e.g., “principle of measurement”). Do not confuse “imply” and “infer.” </w:t>
+        <w:t xml:space="preserve">Be aware of the different meanings of the homophones “affect” (usually a verb) and “effect” (usually a noun), “complement” and “compliment,” “discreet” and “discrete,” “principal” (e.g., “principal investigator”) and “principle” (e.g., “principle of measurement”). Do not confuse “imply” and “infer.” </w:t>
       </w:r>
     </w:p>
     <w:p>
@@ -1160,15 +1102,7 @@
         </w:rPr>
       </w:pPr>
       <w:r>
-        <w:t xml:space="preserve">A general IEEE </w:t>
-      </w:r>
-      <w:proofErr w:type="spellStart"/>
-      <w:r>
-        <w:t>styleguide</w:t>
-      </w:r>
-      <w:proofErr w:type="spellEnd"/>
-      <w:r>
-        <w:t xml:space="preserve"> is available at </w:t>
+        <w:t xml:space="preserve">A general IEEE styleguide is available at </w:t>
       </w:r>
       <w:hyperlink r:id="rId13" w:tgtFrame="_blank" w:history="1">
         <w:r>
@@ -1829,21 +1763,12 @@
                                     </w:rPr>
                                     <w:t>3</w:t>
                                   </w:r>
-                                  <w:proofErr w:type="gramStart"/>
-                                  <w:r>
-                                    <w:rPr>
-                                      <w:sz w:val="16"/>
-                                      <w:szCs w:val="16"/>
-                                    </w:rPr>
-                                    <w:t>/(</w:t>
-                                  </w:r>
-                                  <w:proofErr w:type="gramEnd"/>
-                                  <w:r>
-                                    <w:rPr>
-                                      <w:sz w:val="16"/>
-                                      <w:szCs w:val="16"/>
-                                    </w:rPr>
-                                    <w:t>4</w:t>
+                                  <w:r>
+                                    <w:rPr>
+                                      <w:sz w:val="16"/>
+                                      <w:szCs w:val="16"/>
+                                    </w:rPr>
+                                    <w:t>/(4</w:t>
                                   </w:r>
                                   <w:r>
                                     <w:rPr>
@@ -2305,21 +2230,12 @@
                                     </w:rPr>
                                     <w:t>3</w:t>
                                   </w:r>
-                                  <w:proofErr w:type="gramStart"/>
-                                  <w:r>
-                                    <w:rPr>
-                                      <w:sz w:val="16"/>
-                                      <w:szCs w:val="16"/>
-                                    </w:rPr>
-                                    <w:t>/(</w:t>
-                                  </w:r>
-                                  <w:proofErr w:type="gramEnd"/>
-                                  <w:r>
-                                    <w:rPr>
-                                      <w:sz w:val="16"/>
-                                      <w:szCs w:val="16"/>
-                                    </w:rPr>
-                                    <w:t>4</w:t>
+                                  <w:r>
+                                    <w:rPr>
+                                      <w:sz w:val="16"/>
+                                      <w:szCs w:val="16"/>
+                                    </w:rPr>
+                                    <w:t>/(4</w:t>
                                   </w:r>
                                   <w:r>
                                     <w:rPr>
@@ -2413,23 +2329,7 @@
                                       <w:sz w:val="16"/>
                                       <w:szCs w:val="16"/>
                                     </w:rPr>
-                                    <w:t>1 erg/(</w:t>
-                                  </w:r>
-                                  <w:proofErr w:type="spellStart"/>
-                                  <w:r>
-                                    <w:rPr>
-                                      <w:sz w:val="16"/>
-                                      <w:szCs w:val="16"/>
-                                    </w:rPr>
-                                    <w:t>G·g</w:t>
-                                  </w:r>
-                                  <w:proofErr w:type="spellEnd"/>
-                                  <w:r>
-                                    <w:rPr>
-                                      <w:sz w:val="16"/>
-                                      <w:szCs w:val="16"/>
-                                    </w:rPr>
-                                    <w:t xml:space="preserve">) = 1 emu/g </w:t>
+                                    <w:t xml:space="preserve">1 erg/(G·g) = 1 emu/g </w:t>
                                   </w:r>
                                   <w:r>
                                     <w:rPr>
@@ -2637,17 +2537,8 @@
                                       <w:sz w:val="16"/>
                                       <w:szCs w:val="16"/>
                                     </w:rPr>
-                                    <w:t xml:space="preserve"> </w:t>
-                                  </w:r>
-                                  <w:proofErr w:type="spellStart"/>
-                                  <w:r>
-                                    <w:rPr>
-                                      <w:sz w:val="16"/>
-                                      <w:szCs w:val="16"/>
-                                    </w:rPr>
-                                    <w:t>Wb·m</w:t>
-                                  </w:r>
-                                  <w:proofErr w:type="spellEnd"/>
+                                    <w:t xml:space="preserve"> Wb·m</w:t>
+                                  </w:r>
                                 </w:p>
                               </w:tc>
                             </w:tr>
@@ -3352,23 +3243,7 @@
                                       <w:sz w:val="16"/>
                                       <w:szCs w:val="16"/>
                                     </w:rPr>
-                                    <w:t xml:space="preserve"> Wb/(</w:t>
-                                  </w:r>
-                                  <w:proofErr w:type="spellStart"/>
-                                  <w:r>
-                                    <w:rPr>
-                                      <w:sz w:val="16"/>
-                                      <w:szCs w:val="16"/>
-                                    </w:rPr>
-                                    <w:t>A·m</w:t>
-                                  </w:r>
-                                  <w:proofErr w:type="spellEnd"/>
-                                  <w:r>
-                                    <w:rPr>
-                                      <w:sz w:val="16"/>
-                                      <w:szCs w:val="16"/>
-                                    </w:rPr>
-                                    <w:t>)</w:t>
+                                    <w:t xml:space="preserve"> Wb/(A·m)</w:t>
                                   </w:r>
                                 </w:p>
                               </w:tc>
@@ -3738,23 +3613,7 @@
                                       <w:sz w:val="16"/>
                                       <w:szCs w:val="16"/>
                                     </w:rPr>
-                                    <w:t xml:space="preserve"> 1</w:t>
-                                  </w:r>
-                                  <w:proofErr w:type="gramStart"/>
-                                  <w:r>
-                                    <w:rPr>
-                                      <w:sz w:val="16"/>
-                                      <w:szCs w:val="16"/>
-                                    </w:rPr>
-                                    <w:t>/(</w:t>
-                                  </w:r>
-                                  <w:proofErr w:type="gramEnd"/>
-                                  <w:r>
-                                    <w:rPr>
-                                      <w:sz w:val="16"/>
-                                      <w:szCs w:val="16"/>
-                                    </w:rPr>
-                                    <w:t>4</w:t>
+                                    <w:t xml:space="preserve"> 1/(4</w:t>
                                   </w:r>
                                   <w:r>
                                     <w:rPr>
@@ -3786,7 +3645,6 @@
                             <w:pPr>
                               <w:pStyle w:val="FootnoteText"/>
                             </w:pPr>
-                            <w:proofErr w:type="spellStart"/>
                             <w:r>
                               <w:rPr>
                                 <w:vertAlign w:val="superscript"/>
@@ -3794,11 +3652,7 @@
                               <w:t>a</w:t>
                             </w:r>
                             <w:r>
-                              <w:t>Gaussian</w:t>
-                            </w:r>
-                            <w:proofErr w:type="spellEnd"/>
-                            <w:r>
-                              <w:t xml:space="preserve"> units are the same as cg emu for magnetostatics; Mx = maxwell, G = gauss, Oe = oersted; Wb = weber, V = volt, s = second, T = tesla, m = meter, A = ampere, J = joule, kg = kilogram, H = henry.</w:t>
+                              <w:t>Gaussian units are the same as cg emu for magnetostatics; Mx = maxwell, G = gauss, Oe = oersted; Wb = weber, V = volt, s = second, T = tesla, m = meter, A = ampere, J = joule, kg = kilogram, H = henry.</w:t>
                             </w:r>
                           </w:p>
                         </w:txbxContent>
@@ -4389,21 +4243,12 @@
                               </w:rPr>
                               <w:t>3</w:t>
                             </w:r>
-                            <w:proofErr w:type="gramStart"/>
-                            <w:r>
-                              <w:rPr>
-                                <w:sz w:val="16"/>
-                                <w:szCs w:val="16"/>
-                              </w:rPr>
-                              <w:t>/(</w:t>
-                            </w:r>
-                            <w:proofErr w:type="gramEnd"/>
-                            <w:r>
-                              <w:rPr>
-                                <w:sz w:val="16"/>
-                                <w:szCs w:val="16"/>
-                              </w:rPr>
-                              <w:t>4</w:t>
+                            <w:r>
+                              <w:rPr>
+                                <w:sz w:val="16"/>
+                                <w:szCs w:val="16"/>
+                              </w:rPr>
+                              <w:t>/(4</w:t>
                             </w:r>
                             <w:r>
                               <w:rPr>
@@ -4865,21 +4710,12 @@
                               </w:rPr>
                               <w:t>3</w:t>
                             </w:r>
-                            <w:proofErr w:type="gramStart"/>
-                            <w:r>
-                              <w:rPr>
-                                <w:sz w:val="16"/>
-                                <w:szCs w:val="16"/>
-                              </w:rPr>
-                              <w:t>/(</w:t>
-                            </w:r>
-                            <w:proofErr w:type="gramEnd"/>
-                            <w:r>
-                              <w:rPr>
-                                <w:sz w:val="16"/>
-                                <w:szCs w:val="16"/>
-                              </w:rPr>
-                              <w:t>4</w:t>
+                            <w:r>
+                              <w:rPr>
+                                <w:sz w:val="16"/>
+                                <w:szCs w:val="16"/>
+                              </w:rPr>
+                              <w:t>/(4</w:t>
                             </w:r>
                             <w:r>
                               <w:rPr>
@@ -4973,23 +4809,7 @@
                                 <w:sz w:val="16"/>
                                 <w:szCs w:val="16"/>
                               </w:rPr>
-                              <w:t>1 erg/(</w:t>
-                            </w:r>
-                            <w:proofErr w:type="spellStart"/>
-                            <w:r>
-                              <w:rPr>
-                                <w:sz w:val="16"/>
-                                <w:szCs w:val="16"/>
-                              </w:rPr>
-                              <w:t>G·g</w:t>
-                            </w:r>
-                            <w:proofErr w:type="spellEnd"/>
-                            <w:r>
-                              <w:rPr>
-                                <w:sz w:val="16"/>
-                                <w:szCs w:val="16"/>
-                              </w:rPr>
-                              <w:t xml:space="preserve">) = 1 emu/g </w:t>
+                              <w:t xml:space="preserve">1 erg/(G·g) = 1 emu/g </w:t>
                             </w:r>
                             <w:r>
                               <w:rPr>
@@ -5197,17 +5017,8 @@
                                 <w:sz w:val="16"/>
                                 <w:szCs w:val="16"/>
                               </w:rPr>
-                              <w:t xml:space="preserve"> </w:t>
-                            </w:r>
-                            <w:proofErr w:type="spellStart"/>
-                            <w:r>
-                              <w:rPr>
-                                <w:sz w:val="16"/>
-                                <w:szCs w:val="16"/>
-                              </w:rPr>
-                              <w:t>Wb·m</w:t>
-                            </w:r>
-                            <w:proofErr w:type="spellEnd"/>
+                              <w:t xml:space="preserve"> Wb·m</w:t>
+                            </w:r>
                           </w:p>
                         </w:tc>
                       </w:tr>
@@ -5912,23 +5723,7 @@
                                 <w:sz w:val="16"/>
                                 <w:szCs w:val="16"/>
                               </w:rPr>
-                              <w:t xml:space="preserve"> Wb/(</w:t>
-                            </w:r>
-                            <w:proofErr w:type="spellStart"/>
-                            <w:r>
-                              <w:rPr>
-                                <w:sz w:val="16"/>
-                                <w:szCs w:val="16"/>
-                              </w:rPr>
-                              <w:t>A·m</w:t>
-                            </w:r>
-                            <w:proofErr w:type="spellEnd"/>
-                            <w:r>
-                              <w:rPr>
-                                <w:sz w:val="16"/>
-                                <w:szCs w:val="16"/>
-                              </w:rPr>
-                              <w:t>)</w:t>
+                              <w:t xml:space="preserve"> Wb/(A·m)</w:t>
                             </w:r>
                           </w:p>
                         </w:tc>
@@ -6298,23 +6093,7 @@
                                 <w:sz w:val="16"/>
                                 <w:szCs w:val="16"/>
                               </w:rPr>
-                              <w:t xml:space="preserve"> 1</w:t>
-                            </w:r>
-                            <w:proofErr w:type="gramStart"/>
-                            <w:r>
-                              <w:rPr>
-                                <w:sz w:val="16"/>
-                                <w:szCs w:val="16"/>
-                              </w:rPr>
-                              <w:t>/(</w:t>
-                            </w:r>
-                            <w:proofErr w:type="gramEnd"/>
-                            <w:r>
-                              <w:rPr>
-                                <w:sz w:val="16"/>
-                                <w:szCs w:val="16"/>
-                              </w:rPr>
-                              <w:t>4</w:t>
+                              <w:t xml:space="preserve"> 1/(4</w:t>
                             </w:r>
                             <w:r>
                               <w:rPr>
@@ -6346,7 +6125,6 @@
                       <w:pPr>
                         <w:pStyle w:val="FootnoteText"/>
                       </w:pPr>
-                      <w:proofErr w:type="spellStart"/>
                       <w:r>
                         <w:rPr>
                           <w:vertAlign w:val="superscript"/>
@@ -6354,11 +6132,7 @@
                         <w:t>a</w:t>
                       </w:r>
                       <w:r>
-                        <w:t>Gaussian</w:t>
-                      </w:r>
-                      <w:proofErr w:type="spellEnd"/>
-                      <w:r>
-                        <w:t xml:space="preserve"> units are the same as cg emu for magnetostatics; Mx = maxwell, G = gauss, Oe = oersted; Wb = weber, V = volt, s = second, T = tesla, m = meter, A = ampere, J = joule, kg = kilogram, H = henry.</w:t>
+                        <w:t>Gaussian units are the same as cg emu for magnetostatics; Mx = maxwell, G = gauss, Oe = oersted; Wb = weber, V = volt, s = second, T = tesla, m = meter, A = ampere, J = joule, kg = kilogram, H = henry.</w:t>
                       </w:r>
                     </w:p>
                   </w:txbxContent>
@@ -6852,15 +6626,7 @@
         <w:pStyle w:val="PARAIndent"/>
       </w:pPr>
       <w:r>
-        <w:t xml:space="preserve">Figures compiled of more than one sub-figure presented side-by-side, or stacked. If a multipart figure is made up of multiple figure types (one part is </w:t>
-      </w:r>
-      <w:proofErr w:type="spellStart"/>
-      <w:r>
-        <w:t>lineart</w:t>
-      </w:r>
-      <w:proofErr w:type="spellEnd"/>
-      <w:r>
-        <w:t>, and another is grayscale or color) the figure should meet the stricter guidelines.</w:t>
+        <w:t>Figures compiled of more than one sub-figure presented side-by-side, or stacked. If a multipart figure is made up of multiple figure types (one part is lineart, and another is grayscale or color) the figure should meet the stricter guidelines.</w:t>
       </w:r>
     </w:p>
     <w:p>
@@ -6968,27 +6734,7 @@
           <w:sz w:val="20"/>
           <w:szCs w:val="20"/>
         </w:rPr>
-        <w:t xml:space="preserve"> </w:t>
-      </w:r>
-      <w:proofErr w:type="gramStart"/>
-      <w:r>
-        <w:rPr>
-          <w:rStyle w:val="bodytype"/>
-          <w:rFonts w:ascii="Times" w:hAnsi="Times"/>
-          <w:sz w:val="20"/>
-          <w:szCs w:val="20"/>
-        </w:rPr>
-        <w:t>has</w:t>
-      </w:r>
-      <w:proofErr w:type="gramEnd"/>
-      <w:r>
-        <w:rPr>
-          <w:rStyle w:val="bodytype"/>
-          <w:rFonts w:ascii="Times" w:hAnsi="Times"/>
-          <w:sz w:val="20"/>
-          <w:szCs w:val="20"/>
-        </w:rPr>
-        <w:t xml:space="preserve"> a column measurement of 3.25 inches (82.5 millimeters / 19.5 picas). </w:t>
+        <w:t xml:space="preserve"> has a column measurement of 3.25 inches (82.5 millimeters / 19.5 picas). </w:t>
       </w:r>
     </w:p>
     <w:p>
@@ -7147,7 +6893,6 @@
           <w:szCs w:val="20"/>
         </w:rPr>
       </w:pPr>
-      <w:proofErr w:type="spellStart"/>
       <w:r>
         <w:rPr>
           <w:rStyle w:val="BodyText2"/>
@@ -7156,18 +6901,7 @@
           <w:sz w:val="20"/>
           <w:szCs w:val="20"/>
         </w:rPr>
-        <w:t>Color</w:t>
-      </w:r>
-      <w:proofErr w:type="spellEnd"/>
-      <w:r>
-        <w:rPr>
-          <w:rStyle w:val="BodyText2"/>
-          <w:rFonts w:ascii="Helvetica" w:hAnsi="Helvetica" w:cs="Times New Roman"/>
-          <w:color w:val="007367"/>
-          <w:sz w:val="20"/>
-          <w:szCs w:val="20"/>
-        </w:rPr>
-        <w:t xml:space="preserve"> Space</w:t>
+        <w:t>Color Space</w:t>
       </w:r>
     </w:p>
     <w:p>
@@ -7219,47 +6953,7 @@
           <w:sz w:val="20"/>
           <w:szCs w:val="20"/>
         </w:rPr>
-        <w:t xml:space="preserve">All color figures should be generated in RGB or CMYK color space. Grayscale images should be submitted in Grayscale color space. Line art may be provided in grayscale OR bitmap </w:t>
-      </w:r>
-      <w:proofErr w:type="spellStart"/>
-      <w:r>
-        <w:rPr>
-          <w:rStyle w:val="BodyText2"/>
-          <w:rFonts w:ascii="Times" w:hAnsi="Times"/>
-          <w:sz w:val="20"/>
-          <w:szCs w:val="20"/>
-        </w:rPr>
-        <w:t>colorspace</w:t>
-      </w:r>
-      <w:proofErr w:type="spellEnd"/>
-      <w:r>
-        <w:rPr>
-          <w:rStyle w:val="BodyText2"/>
-          <w:rFonts w:ascii="Times" w:hAnsi="Times"/>
-          <w:sz w:val="20"/>
-          <w:szCs w:val="20"/>
-        </w:rPr>
-        <w:t xml:space="preserve">. Note that “bitmap </w:t>
-      </w:r>
-      <w:proofErr w:type="spellStart"/>
-      <w:r>
-        <w:rPr>
-          <w:rStyle w:val="BodyText2"/>
-          <w:rFonts w:ascii="Times" w:hAnsi="Times"/>
-          <w:sz w:val="20"/>
-          <w:szCs w:val="20"/>
-        </w:rPr>
-        <w:t>colorspace</w:t>
-      </w:r>
-      <w:proofErr w:type="spellEnd"/>
-      <w:r>
-        <w:rPr>
-          <w:rStyle w:val="BodyText2"/>
-          <w:rFonts w:ascii="Times" w:hAnsi="Times"/>
-          <w:sz w:val="20"/>
-          <w:szCs w:val="20"/>
-        </w:rPr>
-        <w:t>” and “bitmap file format” are not the same thing. When bitmap color space is selected, .TIF/.TIFF/.PNG are the recommended file formats.</w:t>
+        <w:t>All color figures should be generated in RGB or CMYK color space. Grayscale images should be submitted in Grayscale color space. Line art may be provided in grayscale OR bitmap colorspace. Note that “bitmap colorspace” and “bitmap file format” are not the same thing. When bitmap color space is selected, .TIF/.TIFF/.PNG are the recommended file formats.</w:t>
       </w:r>
     </w:p>
     <w:p>
@@ -7400,7 +7094,7 @@
           <v:shape id="_x0000_i1025" type="#_x0000_t75" style="width:4.8pt;height:6pt" o:ole="" fillcolor="window">
             <v:imagedata r:id="rId19" o:title=""/>
           </v:shape>
-          <o:OLEObject Type="Embed" ProgID="Equation.3" ShapeID="_x0000_i1025" DrawAspect="Content" ObjectID="_1773645650" r:id="rId20"/>
+          <o:OLEObject Type="Embed" ProgID="Equation.3" ShapeID="_x0000_i1025" DrawAspect="Content" ObjectID="_1773646374" r:id="rId20"/>
         </w:object>
       </w:r>
       <w:r>
@@ -7514,8 +7208,8 @@
         </w:rPr>
         <w:t xml:space="preserve">Tables should contain only the body of the table (not the caption) and should be named similarly to figures, except that ‘.t’ is inserted in-between the author’s name and the table number. For example, author </w:t>
       </w:r>
-      <w:smartTag w:uri="urn:schemas-microsoft-com:office:smarttags" w:element="City">
-        <w:smartTag w:uri="urn:schemas-microsoft-com:office:smarttags" w:element="place">
+      <w:smartTag w:uri="urn:schemas-microsoft-com:office:smarttags" w:element="place">
+        <w:smartTag w:uri="urn:schemas-microsoft-com:office:smarttags" w:element="City">
           <w:r>
             <w:rPr>
               <w:rStyle w:val="BodyText2"/>
@@ -7551,9 +7245,16 @@
           <w:sz w:val="20"/>
           <w:szCs w:val="20"/>
         </w:rPr>
-        <w:t xml:space="preserve">Author photographs should be named using the first five characters of the pictured author’s last name. For example, four author photographs for a paper may be named: oppen.ps, </w:t>
-      </w:r>
-      <w:proofErr w:type="spellStart"/>
+        <w:t>Author photographs should be named using the first five characters of the pictured author’s last name. For example, four author photographs for a paper may be named: oppen.ps, moshc.tif, chen.eps, and duran.pdf.</w:t>
+      </w:r>
+    </w:p>
+    <w:p>
+      <w:pPr>
+        <w:pStyle w:val="PARAIndent"/>
+        <w:rPr>
+          <w:rStyle w:val="BodyText2"/>
+        </w:rPr>
+      </w:pPr>
       <w:r>
         <w:rPr>
           <w:rStyle w:val="BodyText2"/>
@@ -7561,94 +7262,7 @@
           <w:sz w:val="20"/>
           <w:szCs w:val="20"/>
         </w:rPr>
-        <w:t>moshc.tif</w:t>
-      </w:r>
-      <w:proofErr w:type="spellEnd"/>
-      <w:r>
-        <w:rPr>
-          <w:rStyle w:val="BodyText2"/>
-          <w:rFonts w:ascii="Times" w:hAnsi="Times"/>
-          <w:sz w:val="20"/>
-          <w:szCs w:val="20"/>
-        </w:rPr>
-        <w:t xml:space="preserve">, </w:t>
-      </w:r>
-      <w:proofErr w:type="spellStart"/>
-      <w:r>
-        <w:rPr>
-          <w:rStyle w:val="BodyText2"/>
-          <w:rFonts w:ascii="Times" w:hAnsi="Times"/>
-          <w:sz w:val="20"/>
-          <w:szCs w:val="20"/>
-        </w:rPr>
-        <w:t>chen.eps</w:t>
-      </w:r>
-      <w:proofErr w:type="spellEnd"/>
-      <w:r>
-        <w:rPr>
-          <w:rStyle w:val="BodyText2"/>
-          <w:rFonts w:ascii="Times" w:hAnsi="Times"/>
-          <w:sz w:val="20"/>
-          <w:szCs w:val="20"/>
-        </w:rPr>
-        <w:t>, and duran.pdf.</w:t>
-      </w:r>
-    </w:p>
-    <w:p>
-      <w:pPr>
-        <w:pStyle w:val="PARAIndent"/>
-        <w:rPr>
-          <w:rStyle w:val="BodyText2"/>
-        </w:rPr>
-      </w:pPr>
-      <w:r>
-        <w:rPr>
-          <w:rStyle w:val="BodyText2"/>
-          <w:rFonts w:ascii="Times" w:hAnsi="Times"/>
-          <w:sz w:val="20"/>
-          <w:szCs w:val="20"/>
-        </w:rPr>
-        <w:t xml:space="preserve">If two authors or more have the same last name, their first initial(s) can be substituted for the fifth, fourth, third... letters of their surname until the degree where there is differentiation. For example, two authors Michael and Monica Oppenheimer’s photos would be named </w:t>
-      </w:r>
-      <w:proofErr w:type="spellStart"/>
-      <w:r>
-        <w:rPr>
-          <w:rStyle w:val="BodyText2"/>
-          <w:rFonts w:ascii="Times" w:hAnsi="Times"/>
-          <w:sz w:val="20"/>
-          <w:szCs w:val="20"/>
-        </w:rPr>
-        <w:t>oppmi.tif</w:t>
-      </w:r>
-      <w:proofErr w:type="spellEnd"/>
-      <w:r>
-        <w:rPr>
-          <w:rStyle w:val="BodyText2"/>
-          <w:rFonts w:ascii="Times" w:hAnsi="Times"/>
-          <w:sz w:val="20"/>
-          <w:szCs w:val="20"/>
-        </w:rPr>
-        <w:t xml:space="preserve">, and </w:t>
-      </w:r>
-      <w:proofErr w:type="spellStart"/>
-      <w:r>
-        <w:rPr>
-          <w:rStyle w:val="BodyText2"/>
-          <w:rFonts w:ascii="Times" w:hAnsi="Times"/>
-          <w:sz w:val="20"/>
-          <w:szCs w:val="20"/>
-        </w:rPr>
-        <w:t>oppmo.eps</w:t>
-      </w:r>
-      <w:proofErr w:type="spellEnd"/>
-      <w:r>
-        <w:rPr>
-          <w:rStyle w:val="BodyText2"/>
-          <w:rFonts w:ascii="Times" w:hAnsi="Times"/>
-          <w:sz w:val="20"/>
-          <w:szCs w:val="20"/>
-        </w:rPr>
-        <w:t>.</w:t>
+        <w:t>If two authors or more have the same last name, their first initial(s) can be substituted for the fifth, fourth, third... letters of their surname until the degree where there is differentiation. For example, two authors Michael and Monica Oppenheimer’s photos would be named oppmi.tif, and oppmo.eps.</w:t>
       </w:r>
     </w:p>
     <w:p>
@@ -7727,15 +7341,7 @@
         </w:r>
       </w:hyperlink>
       <w:r>
-        <w:t xml:space="preserve">, allows authors to upload their graphics in order to check that each file is the correct file format, resolution, size and </w:t>
-      </w:r>
-      <w:proofErr w:type="spellStart"/>
-      <w:r>
-        <w:t>colorspace</w:t>
-      </w:r>
-      <w:proofErr w:type="spellEnd"/>
-      <w:r>
-        <w:t>; that no fonts are missing or corrupt; that figures are not compiled in layers or have transparency, and that they are named according to the IEEE Transactions and Journals naming convention. At the end of this automated process, authors are provided with a detailed report on each graphic within the web applet, as well as by email.</w:t>
+        <w:t>, allows authors to upload their graphics in order to check that each file is the correct file format, resolution, size and colorspace; that no fonts are missing or corrupt; that figures are not compiled in layers or have transparency, and that they are named according to the IEEE Transactions and Journals naming convention. At the end of this automated process, authors are provided with a detailed report on each graphic within the web applet, as well as by email.</w:t>
       </w:r>
     </w:p>
     <w:p>
@@ -7842,14 +7448,9 @@
         <w:pStyle w:val="Heading2"/>
         <w:spacing w:before="0"/>
       </w:pPr>
-      <w:proofErr w:type="spellStart"/>
       <w:r>
         <w:lastRenderedPageBreak/>
-        <w:t>Color</w:t>
-      </w:r>
-      <w:proofErr w:type="spellEnd"/>
-      <w:r>
-        <w:t xml:space="preserve"> Processing / Printing in IEEE Journals</w:t>
+        <w:t>Color Processing / Printing in IEEE Journals</w:t>
       </w:r>
     </w:p>
     <w:p>
@@ -8265,54 +7866,26 @@
           <w:iCs/>
           <w:spacing w:val="-2"/>
         </w:rPr>
-        <w:t xml:space="preserve">Compress, </w:t>
-      </w:r>
-      <w:proofErr w:type="spellStart"/>
+        <w:t>Compress, Pkzip, Stuffit,</w:t>
+      </w:r>
+      <w:r>
+        <w:rPr>
+          <w:spacing w:val="-2"/>
+        </w:rPr>
+        <w:t xml:space="preserve"> or </w:t>
+      </w:r>
       <w:r>
         <w:rPr>
           <w:i/>
           <w:iCs/>
           <w:spacing w:val="-2"/>
         </w:rPr>
-        <w:t>Pkzip</w:t>
-      </w:r>
-      <w:proofErr w:type="spellEnd"/>
-      <w:r>
-        <w:rPr>
-          <w:i/>
-          <w:iCs/>
+        <w:t>Gzip.</w:t>
+      </w:r>
+      <w:r>
+        <w:rPr>
           <w:spacing w:val="-2"/>
         </w:rPr>
-        <w:t>, Stuffit,</w:t>
-      </w:r>
-      <w:r>
-        <w:rPr>
-          <w:spacing w:val="-2"/>
-        </w:rPr>
-        <w:t xml:space="preserve"> or </w:t>
-      </w:r>
-      <w:proofErr w:type="spellStart"/>
-      <w:r>
-        <w:rPr>
-          <w:i/>
-          <w:iCs/>
-          <w:spacing w:val="-2"/>
-        </w:rPr>
-        <w:t>Gzip</w:t>
-      </w:r>
-      <w:proofErr w:type="spellEnd"/>
-      <w:r>
-        <w:rPr>
-          <w:i/>
-          <w:iCs/>
-          <w:spacing w:val="-2"/>
-        </w:rPr>
-        <w:t>.</w:t>
-      </w:r>
-      <w:r>
-        <w:rPr>
-          <w:spacing w:val="-2"/>
-        </w:rPr>
         <w:t xml:space="preserve"> </w:t>
       </w:r>
     </w:p>
@@ -8337,11 +7910,9 @@
       <w:r>
         <w:t xml:space="preserve">Review Stage Using </w:t>
       </w:r>
-      <w:proofErr w:type="spellStart"/>
       <w:r>
         <w:t>ScholarOne</w:t>
       </w:r>
-      <w:proofErr w:type="spellEnd"/>
       <w:r>
         <w:rPr>
           <w:color w:val="000000"/>
@@ -8379,13 +7950,8 @@
         <w:t>Letters</w:t>
       </w:r>
       <w:r>
-        <w:t xml:space="preserve"> may be submitted electronically on IEEE’s on-line manuscript submission and peer-review system, </w:t>
-      </w:r>
-      <w:proofErr w:type="spellStart"/>
-      <w:r>
-        <w:t>ScholarOne</w:t>
-      </w:r>
-      <w:proofErr w:type="spellEnd"/>
+        <w:t xml:space="preserve"> may be submitted electronically on IEEE’s on-line manuscript submission and peer-review system, ScholarOne</w:t>
+      </w:r>
       <w:r>
         <w:rPr>
           <w:vertAlign w:val="superscript"/>
@@ -8402,13 +7968,8 @@
         <w:t xml:space="preserve">You can get a listing of the publications that </w:t>
       </w:r>
       <w:r>
-        <w:t xml:space="preserve">participate in </w:t>
-      </w:r>
-      <w:proofErr w:type="spellStart"/>
-      <w:r>
-        <w:t>ScholarOne</w:t>
-      </w:r>
-      <w:proofErr w:type="spellEnd"/>
+        <w:t>participate in ScholarOne</w:t>
+      </w:r>
       <w:r>
         <w:rPr>
           <w:vertAlign w:val="superscript"/>
@@ -8481,28 +8042,15 @@
       </w:r>
       <w:r>
         <w:lastRenderedPageBreak/>
-        <w:t xml:space="preserve">Along with other information, you will be asked to select the subject from a pull-down list. Depending on the journal, there are various steps to the submission process; you must complete all steps for a complete submission. At the end of each step you must click “Save and Continue”; just uploading the paper is not sufficient. After the last step, you should see a confirmation that the submission is complete. You should also receive an e-mail confirmation. For inquiries regarding the submission of your paper on </w:t>
-      </w:r>
-      <w:proofErr w:type="spellStart"/>
-      <w:r>
-        <w:t>ScholarOne</w:t>
-      </w:r>
-      <w:proofErr w:type="spellEnd"/>
-      <w:r>
-        <w:t xml:space="preserve"> Manuscripts, please contact oprs-support@ieee.org or call +1 732 465 5861.</w:t>
+        <w:t>Along with other information, you will be asked to select the subject from a pull-down list. Depending on the journal, there are various steps to the submission process; you must complete all steps for a complete submission. At the end of each step you must click “Save and Continue”; just uploading the paper is not sufficient. After the last step, you should see a confirmation that the submission is complete. You should also receive an e-mail confirmation. For inquiries regarding the submission of your paper on ScholarOne Manuscripts, please contact oprs-support@ieee.org or call +1 732 465 5861.</w:t>
       </w:r>
     </w:p>
     <w:p>
       <w:pPr>
         <w:pStyle w:val="PARAIndent"/>
       </w:pPr>
-      <w:proofErr w:type="spellStart"/>
-      <w:r>
-        <w:t>ScholarOne</w:t>
-      </w:r>
-      <w:proofErr w:type="spellEnd"/>
-      <w:r>
-        <w:t xml:space="preserve"> Manuscripts will accept files for review in various formats.</w:t>
+      <w:r>
+        <w:t>ScholarOne Manuscripts will accept files for review in various formats.</w:t>
       </w:r>
       <w:r>
         <w:t xml:space="preserve"> </w:t>
@@ -8530,13 +8078,8 @@
         <w:pStyle w:val="Heading2"/>
       </w:pPr>
       <w:r>
-        <w:t xml:space="preserve">Final Stage Using </w:t>
-      </w:r>
-      <w:proofErr w:type="spellStart"/>
-      <w:r>
-        <w:t>ScholarOne</w:t>
-      </w:r>
-      <w:proofErr w:type="spellEnd"/>
+        <w:t>Final Stage Using ScholarOne</w:t>
+      </w:r>
       <w:r>
         <w:t xml:space="preserve"> </w:t>
       </w:r>
@@ -8561,15 +8104,7 @@
         <w:t xml:space="preserve"> </w:t>
       </w:r>
       <w:r>
-        <w:t xml:space="preserve">Most journals require that final submissions be uploaded through </w:t>
-      </w:r>
-      <w:proofErr w:type="spellStart"/>
-      <w:r>
-        <w:t>ScholarOne</w:t>
-      </w:r>
-      <w:proofErr w:type="spellEnd"/>
-      <w:r>
-        <w:t xml:space="preserve"> Manuscripts, although some may still accept final submissions via email.</w:t>
+        <w:t>Most journals require that final submissions be uploaded through ScholarOne Manuscripts, although some may still accept final submissions via email.</w:t>
       </w:r>
       <w:r>
         <w:t xml:space="preserve"> </w:t>
@@ -8589,15 +8124,7 @@
         <w:pStyle w:val="PARAIndent"/>
       </w:pPr>
       <w:r>
-        <w:t xml:space="preserve">In addition to this, upload a file with complete contact information for all authors. Include full mailing addresses, telephone numbers, fax numbers, and e-mail addresses. Designate the author who submitted the manuscript on </w:t>
-      </w:r>
-      <w:proofErr w:type="spellStart"/>
-      <w:r>
-        <w:t>ScholarOne</w:t>
-      </w:r>
-      <w:proofErr w:type="spellEnd"/>
-      <w:r>
-        <w:t xml:space="preserve"> Manuscripts as the “corresponding author.” This is the only author to whom proofs of the paper will be sent. </w:t>
+        <w:t xml:space="preserve">In addition to this, upload a file with complete contact information for all authors. Include full mailing addresses, telephone numbers, fax numbers, and e-mail addresses. Designate the author who submitted the manuscript on ScholarOne Manuscripts as the “corresponding author.” This is the only author to whom proofs of the paper will be sent. </w:t>
       </w:r>
     </w:p>
     <w:p>
@@ -8616,59 +8143,31 @@
         <w:rPr>
           <w:shd w:val="clear" w:color="auto" w:fill="FFFFFF"/>
         </w:rPr>
-        <w:t>Authors must submit an electronic IEEE Copyright Form (</w:t>
-      </w:r>
-      <w:proofErr w:type="spellStart"/>
+        <w:t>Authors must submit an electronic IEEE Copyright Form (eCF) upon submitting their final manuscript files.</w:t>
+      </w:r>
       <w:r>
         <w:rPr>
           <w:shd w:val="clear" w:color="auto" w:fill="FFFFFF"/>
         </w:rPr>
-        <w:t>eCF</w:t>
-      </w:r>
-      <w:proofErr w:type="spellEnd"/>
+        <w:t xml:space="preserve"> </w:t>
+      </w:r>
       <w:r>
         <w:rPr>
           <w:shd w:val="clear" w:color="auto" w:fill="FFFFFF"/>
         </w:rPr>
-        <w:t>) upon submitting their final manuscript files.</w:t>
+        <w:t>You</w:t>
       </w:r>
       <w:r>
         <w:rPr>
           <w:shd w:val="clear" w:color="auto" w:fill="FFFFFF"/>
         </w:rPr>
-        <w:t xml:space="preserve"> </w:t>
+        <w:t xml:space="preserve"> can a</w:t>
       </w:r>
       <w:r>
         <w:rPr>
           <w:shd w:val="clear" w:color="auto" w:fill="FFFFFF"/>
         </w:rPr>
-        <w:t>You</w:t>
-      </w:r>
-      <w:r>
-        <w:rPr>
-          <w:shd w:val="clear" w:color="auto" w:fill="FFFFFF"/>
-        </w:rPr>
-        <w:t xml:space="preserve"> can a</w:t>
-      </w:r>
-      <w:r>
-        <w:rPr>
-          <w:shd w:val="clear" w:color="auto" w:fill="FFFFFF"/>
-        </w:rPr>
-        <w:t xml:space="preserve">ccess the </w:t>
-      </w:r>
-      <w:proofErr w:type="spellStart"/>
-      <w:r>
-        <w:rPr>
-          <w:shd w:val="clear" w:color="auto" w:fill="FFFFFF"/>
-        </w:rPr>
-        <w:t>eCF</w:t>
-      </w:r>
-      <w:proofErr w:type="spellEnd"/>
-      <w:r>
-        <w:rPr>
-          <w:shd w:val="clear" w:color="auto" w:fill="FFFFFF"/>
-        </w:rPr>
-        <w:t xml:space="preserve"> system through your</w:t>
+        <w:t>ccess the eCF system through your</w:t>
       </w:r>
       <w:r>
         <w:rPr>
@@ -9029,7 +8528,7 @@
           <w:shd w:val="clear" w:color="auto" w:fill="FFFFFF"/>
           <w:lang w:val="en-US" w:eastAsia="en-US"/>
         </w:rPr>
-        <w:t>2</w:t>
+        <w:t>2]</w:t>
       </w:r>
       <w:r>
         <w:rPr>
@@ -9042,7 +8541,7 @@
           <w:shd w:val="clear" w:color="auto" w:fill="FFFFFF"/>
           <w:lang w:val="en-US" w:eastAsia="en-US"/>
         </w:rPr>
-        <w:t>]</w:t>
+        <w:tab/>
       </w:r>
       <w:r>
         <w:rPr>
@@ -9055,9 +8554,15 @@
           <w:shd w:val="clear" w:color="auto" w:fill="FFFFFF"/>
           <w:lang w:val="en-US" w:eastAsia="en-US"/>
         </w:rPr>
-        <w:tab/>
-      </w:r>
-      <w:r>
+        <w:t>Dawson, G., &amp; Watling, R. (2000). Interventions to facilitate auditory, visual, and motor integration in autism: A review of the evidence. Journal of Autism and Developmental Disorders, 30(5), 415-421.</w:t>
+      </w:r>
+    </w:p>
+    <w:p>
+      <w:pPr>
+        <w:pStyle w:val="ReferenceHead"/>
+        <w:spacing w:before="340"/>
+        <w:ind w:left="492" w:hanging="492"/>
+        <w:jc w:val="left"/>
         <w:rPr>
           <w:rFonts w:ascii="Times" w:hAnsi="Times"/>
           <w:smallCaps w:val="0"/>
@@ -9068,15 +8573,8 @@
           <w:shd w:val="clear" w:color="auto" w:fill="FFFFFF"/>
           <w:lang w:val="en-US" w:eastAsia="en-US"/>
         </w:rPr>
-        <w:t>Dawson, G., &amp; Watling, R. (2000). Interventions to facilitate auditory, visual, and motor integration in autism: A review of the evidence. Journal of Autism and Developmental Disorders, 30(5), 415-421.</w:t>
-      </w:r>
-    </w:p>
-    <w:p>
-      <w:pPr>
-        <w:pStyle w:val="ReferenceHead"/>
-        <w:spacing w:before="340"/>
-        <w:ind w:left="492" w:hanging="492"/>
-        <w:jc w:val="left"/>
+      </w:pPr>
+      <w:r>
         <w:rPr>
           <w:rFonts w:ascii="Times" w:hAnsi="Times"/>
           <w:smallCaps w:val="0"/>
@@ -9087,7 +8585,8 @@
           <w:shd w:val="clear" w:color="auto" w:fill="FFFFFF"/>
           <w:lang w:val="en-US" w:eastAsia="en-US"/>
         </w:rPr>
-      </w:pPr>
+        <w:t>[</w:t>
+      </w:r>
       <w:r>
         <w:rPr>
           <w:rFonts w:ascii="Times" w:hAnsi="Times"/>
@@ -9099,7 +8598,7 @@
           <w:shd w:val="clear" w:color="auto" w:fill="FFFFFF"/>
           <w:lang w:val="en-US" w:eastAsia="en-US"/>
         </w:rPr>
-        <w:t>[</w:t>
+        <w:t>3]</w:t>
       </w:r>
       <w:r>
         <w:rPr>
@@ -9112,7 +8611,7 @@
           <w:shd w:val="clear" w:color="auto" w:fill="FFFFFF"/>
           <w:lang w:val="en-US" w:eastAsia="en-US"/>
         </w:rPr>
-        <w:t>3</w:t>
+        <w:tab/>
       </w:r>
       <w:r>
         <w:rPr>
@@ -9125,9 +8624,15 @@
           <w:shd w:val="clear" w:color="auto" w:fill="FFFFFF"/>
           <w:lang w:val="en-US" w:eastAsia="en-US"/>
         </w:rPr>
-        <w:t>]</w:t>
-      </w:r>
-      <w:r>
+        <w:t>Koegel, R. L., Koegel, L. K., &amp; Surratt, A. (1992). Language intervention and disruptive behavior in preschool children with autism. Journal of Autism and Developmental Disorders, 22(2), 141-153.</w:t>
+      </w:r>
+    </w:p>
+    <w:p>
+      <w:pPr>
+        <w:pStyle w:val="ReferenceHead"/>
+        <w:spacing w:before="340"/>
+        <w:ind w:left="492" w:hanging="492"/>
+        <w:jc w:val="left"/>
         <w:rPr>
           <w:rFonts w:ascii="Times" w:hAnsi="Times"/>
           <w:smallCaps w:val="0"/>
@@ -9138,8 +8643,7 @@
           <w:shd w:val="clear" w:color="auto" w:fill="FFFFFF"/>
           <w:lang w:val="en-US" w:eastAsia="en-US"/>
         </w:rPr>
-        <w:tab/>
-      </w:r>
+      </w:pPr>
       <w:r>
         <w:rPr>
           <w:rFonts w:ascii="Times" w:hAnsi="Times"/>
@@ -9151,15 +8655,9 @@
           <w:shd w:val="clear" w:color="auto" w:fill="FFFFFF"/>
           <w:lang w:val="en-US" w:eastAsia="en-US"/>
         </w:rPr>
-        <w:t>Koegel, R. L., Koegel, L. K., &amp; Surratt, A. (1992). Language intervention and disruptive behavior in preschool children with autism. Journal of Autism and Developmental Disorders, 22(2), 141-153.</w:t>
-      </w:r>
-    </w:p>
-    <w:p>
-      <w:pPr>
-        <w:pStyle w:val="ReferenceHead"/>
-        <w:spacing w:before="340"/>
-        <w:ind w:left="492" w:hanging="492"/>
-        <w:jc w:val="left"/>
+        <w:t>[</w:t>
+      </w:r>
+      <w:r>
         <w:rPr>
           <w:rFonts w:ascii="Times" w:hAnsi="Times"/>
           <w:smallCaps w:val="0"/>
@@ -9170,7 +8668,8 @@
           <w:shd w:val="clear" w:color="auto" w:fill="FFFFFF"/>
           <w:lang w:val="en-US" w:eastAsia="en-US"/>
         </w:rPr>
-      </w:pPr>
+        <w:t>4]</w:t>
+      </w:r>
       <w:r>
         <w:rPr>
           <w:rFonts w:ascii="Times" w:hAnsi="Times"/>
@@ -9182,7 +8681,7 @@
           <w:shd w:val="clear" w:color="auto" w:fill="FFFFFF"/>
           <w:lang w:val="en-US" w:eastAsia="en-US"/>
         </w:rPr>
-        <w:t>[</w:t>
+        <w:tab/>
       </w:r>
       <w:r>
         <w:rPr>
@@ -9195,61 +8694,7 @@
           <w:shd w:val="clear" w:color="auto" w:fill="FFFFFF"/>
           <w:lang w:val="en-US" w:eastAsia="en-US"/>
         </w:rPr>
-        <w:t>4</w:t>
-      </w:r>
-      <w:r>
-        <w:rPr>
-          <w:rFonts w:ascii="Times" w:hAnsi="Times"/>
-          <w:smallCaps w:val="0"/>
-          <w:color w:val="auto"/>
-          <w:kern w:val="0"/>
-          <w:sz w:val="16"/>
-          <w:szCs w:val="16"/>
-          <w:shd w:val="clear" w:color="auto" w:fill="FFFFFF"/>
-          <w:lang w:val="en-US" w:eastAsia="en-US"/>
-        </w:rPr>
-        <w:t>]</w:t>
-      </w:r>
-      <w:r>
-        <w:rPr>
-          <w:rFonts w:ascii="Times" w:hAnsi="Times"/>
-          <w:smallCaps w:val="0"/>
-          <w:color w:val="auto"/>
-          <w:kern w:val="0"/>
-          <w:sz w:val="16"/>
-          <w:szCs w:val="16"/>
-          <w:shd w:val="clear" w:color="auto" w:fill="FFFFFF"/>
-          <w:lang w:val="en-US" w:eastAsia="en-US"/>
-        </w:rPr>
-        <w:tab/>
-      </w:r>
-      <w:proofErr w:type="spellStart"/>
-      <w:r>
-        <w:rPr>
-          <w:rFonts w:ascii="Times" w:hAnsi="Times"/>
-          <w:smallCaps w:val="0"/>
-          <w:color w:val="auto"/>
-          <w:kern w:val="0"/>
-          <w:sz w:val="16"/>
-          <w:szCs w:val="16"/>
-          <w:shd w:val="clear" w:color="auto" w:fill="FFFFFF"/>
-          <w:lang w:val="en-US" w:eastAsia="en-US"/>
-        </w:rPr>
-        <w:t>Schopler</w:t>
-      </w:r>
-      <w:proofErr w:type="spellEnd"/>
-      <w:r>
-        <w:rPr>
-          <w:rFonts w:ascii="Times" w:hAnsi="Times"/>
-          <w:smallCaps w:val="0"/>
-          <w:color w:val="auto"/>
-          <w:kern w:val="0"/>
-          <w:sz w:val="16"/>
-          <w:szCs w:val="16"/>
-          <w:shd w:val="clear" w:color="auto" w:fill="FFFFFF"/>
-          <w:lang w:val="en-US" w:eastAsia="en-US"/>
-        </w:rPr>
-        <w:t xml:space="preserve">, E., Reichler, R. J., DeVellis, R. F., &amp; Daly, K. (1980). Toward objective classification of childhood autism: Childhood </w:t>
+        <w:t xml:space="preserve">Schopler, E., Reichler, R. J., DeVellis, R. F., &amp; Daly, K. (1980). Toward objective classification of childhood autism: Childhood </w:t>
       </w:r>
       <w:r>
         <w:rPr>
@@ -9698,8 +9143,8 @@
         </w:rPr>
         <w:t xml:space="preserve">, </w:t>
       </w:r>
-      <w:smartTag w:uri="urn:schemas-microsoft-com:office:smarttags" w:element="City">
-        <w:smartTag w:uri="urn:schemas-microsoft-com:office:smarttags" w:element="place">
+      <w:smartTag w:uri="urn:schemas-microsoft-com:office:smarttags" w:element="place">
+        <w:smartTag w:uri="urn:schemas-microsoft-com:office:smarttags" w:element="City">
           <w:r>
             <w:rPr>
               <w:rFonts w:ascii="Helvetica" w:hAnsi="Helvetica" w:cs="Times-Roman"/>
@@ -10347,27 +9792,8 @@
           <w:sz w:val="16"/>
           <w:szCs w:val="16"/>
         </w:rPr>
-        <w:t xml:space="preserve">, Academia </w:t>
-      </w:r>
-      <w:proofErr w:type="spellStart"/>
-      <w:r>
-        <w:rPr>
-          <w:rFonts w:ascii="Helvetica" w:hAnsi="Helvetica" w:cs="Times-Roman"/>
-          <w:sz w:val="16"/>
-          <w:szCs w:val="16"/>
-        </w:rPr>
-        <w:t>Sinica</w:t>
-      </w:r>
-      <w:proofErr w:type="spellEnd"/>
-      <w:r>
-        <w:rPr>
-          <w:rFonts w:ascii="Helvetica" w:hAnsi="Helvetica" w:cs="Times-Roman"/>
-          <w:sz w:val="16"/>
-          <w:szCs w:val="16"/>
-        </w:rPr>
-        <w:t xml:space="preserve">, </w:t>
-      </w:r>
-      <w:proofErr w:type="spellStart"/>
+        <w:t xml:space="preserve">, Academia Sinica, </w:t>
+      </w:r>
       <w:smartTag w:uri="urn:schemas-microsoft-com:office:smarttags" w:element="place">
         <w:smartTag w:uri="urn:schemas-microsoft-com:office:smarttags" w:element="City">
           <w:r>
@@ -10379,7 +9805,6 @@
             <w:t>Tapei</w:t>
           </w:r>
         </w:smartTag>
-        <w:proofErr w:type="spellEnd"/>
         <w:r>
           <w:rPr>
             <w:rFonts w:ascii="Helvetica" w:hAnsi="Helvetica" w:cs="Times-Roman"/>

</xml_diff>